<commit_message>
Site updated: 2021-07-14 16:08:14
</commit_message>
<xml_diff>
--- a/download/电脑办公快捷键.docx
+++ b/download/电脑办公快捷键.docx
@@ -4,6 +4,55 @@
   <w:body>
     <w:p>
       <w:pPr>
+        <w:rPr>
+          <w:rFonts w:hint="eastAsia"/>
+          <w:lang w:val="en-US" w:eastAsia="zh-CN"/>
+        </w:rPr>
+      </w:pPr>
+      <w:r>
+        <w:rPr>
+          <w:rFonts w:hint="eastAsia"/>
+          <w:lang w:val="en-US" w:eastAsia="zh-CN"/>
+        </w:rPr>
+        <w:t>Ctrl+shift+esc /Ctrl+alt+delete 任务管理器</w:t>
+      </w:r>
+    </w:p>
+    <w:p>
+      <w:pPr>
+        <w:rPr>
+          <w:rFonts w:hint="default"/>
+          <w:lang w:val="en-US" w:eastAsia="zh-CN"/>
+        </w:rPr>
+      </w:pPr>
+    </w:p>
+    <w:p>
+      <w:pPr>
+        <w:rPr>
+          <w:rFonts w:hint="default"/>
+          <w:lang w:val="en-US" w:eastAsia="zh-CN"/>
+        </w:rPr>
+      </w:pPr>
+      <w:bookmarkStart w:id="0" w:name="_GoBack"/>
+      <w:bookmarkEnd w:id="0"/>
+    </w:p>
+    <w:p>
+      <w:pPr>
+        <w:rPr>
+          <w:rFonts w:hint="default"/>
+          <w:lang w:val="en-US" w:eastAsia="zh-CN"/>
+        </w:rPr>
+      </w:pPr>
+    </w:p>
+    <w:p>
+      <w:pPr>
+        <w:rPr>
+          <w:rFonts w:hint="default"/>
+          <w:lang w:val="en-US" w:eastAsia="zh-CN"/>
+        </w:rPr>
+      </w:pPr>
+    </w:p>
+    <w:p>
+      <w:pPr>
         <w:pStyle w:val="2"/>
         <w:rPr>
           <w:color w:val="0000FF"/>
@@ -489,8 +538,6 @@
           <w:lang w:val="en-US"/>
         </w:rPr>
       </w:pPr>
-      <w:bookmarkStart w:id="0" w:name="_GoBack"/>
-      <w:bookmarkEnd w:id="0"/>
       <w:r>
         <w:rPr>
           <w:lang w:val="en-US"/>
@@ -3742,12 +3789,6 @@
             <w:insideV w:val="single" w:color="CCE8CF" w:sz="6" w:space="0"/>
           </w:tblBorders>
           <w:shd w:val="clear" w:color="auto" w:fill="E6EED5"/>
-          <w:tblCellMar>
-            <w:top w:w="0" w:type="dxa"/>
-            <w:left w:w="108" w:type="dxa"/>
-            <w:bottom w:w="0" w:type="dxa"/>
-            <w:right w:w="108" w:type="dxa"/>
-          </w:tblCellMar>
         </w:tblPrEx>
         <w:tc>
           <w:tcPr>
@@ -5714,6 +5755,7 @@
             <w:insideH w:val="single" w:color="CCE8CF" w:sz="6" w:space="0"/>
             <w:insideV w:val="single" w:color="CCE8CF" w:sz="6" w:space="0"/>
           </w:tblBorders>
+          <w:shd w:val="clear" w:color="auto" w:fill="E6EED5"/>
           <w:tblCellMar>
             <w:top w:w="0" w:type="dxa"/>
             <w:left w:w="108" w:type="dxa"/>
@@ -5786,6 +5828,7 @@
             <w:insideH w:val="single" w:color="CCE8CF" w:sz="6" w:space="0"/>
             <w:insideV w:val="single" w:color="CCE8CF" w:sz="6" w:space="0"/>
           </w:tblBorders>
+          <w:shd w:val="clear" w:color="auto" w:fill="E6EED5"/>
           <w:tblCellMar>
             <w:top w:w="0" w:type="dxa"/>
             <w:left w:w="108" w:type="dxa"/>
@@ -5858,6 +5901,7 @@
             <w:insideH w:val="single" w:color="CCE8CF" w:sz="6" w:space="0"/>
             <w:insideV w:val="single" w:color="CCE8CF" w:sz="6" w:space="0"/>
           </w:tblBorders>
+          <w:shd w:val="clear" w:color="auto" w:fill="E6EED5"/>
           <w:tblCellMar>
             <w:top w:w="0" w:type="dxa"/>
             <w:left w:w="108" w:type="dxa"/>
@@ -5974,6 +6018,7 @@
             <w:insideH w:val="single" w:color="CCE8CF" w:sz="6" w:space="0"/>
             <w:insideV w:val="single" w:color="CCE8CF" w:sz="6" w:space="0"/>
           </w:tblBorders>
+          <w:shd w:val="clear" w:color="auto" w:fill="D2EAF1"/>
           <w:tblCellMar>
             <w:top w:w="0" w:type="dxa"/>
             <w:left w:w="108" w:type="dxa"/>
@@ -6042,6 +6087,7 @@
             <w:insideH w:val="single" w:color="CCE8CF" w:sz="6" w:space="0"/>
             <w:insideV w:val="single" w:color="CCE8CF" w:sz="6" w:space="0"/>
           </w:tblBorders>
+          <w:shd w:val="clear" w:color="auto" w:fill="D2EAF1"/>
           <w:tblCellMar>
             <w:top w:w="0" w:type="dxa"/>
             <w:left w:w="108" w:type="dxa"/>

</xml_diff>